<commit_message>
updating class slides...421 assignments
</commit_message>
<xml_diff>
--- a/SP2019/CSCI421/LectureActivies/Lec1Act1/Lec1_Activity1.docx
+++ b/SP2019/CSCI421/LectureActivies/Lec1Act1/Lec1_Activity1.docx
@@ -11,8 +11,6 @@
           <w:szCs w:val="24"/>
         </w:rPr>
       </w:pPr>
-      <w:bookmarkStart w:id="0" w:name="_GoBack"/>
-      <w:bookmarkEnd w:id="0"/>
       <w:r>
         <w:rPr>
           <w:sz w:val="24"/>
@@ -223,231 +221,840 @@
     <w:p>
       <w:pPr>
         <w:pStyle w:val="p1"/>
-        <w:rPr>
-          <w:sz w:val="24"/>
-          <w:szCs w:val="24"/>
-        </w:rPr>
-      </w:pPr>
-    </w:p>
-    <w:p>
-      <w:pPr>
-        <w:pStyle w:val="p1"/>
-        <w:rPr>
-          <w:sz w:val="24"/>
-          <w:szCs w:val="24"/>
-        </w:rPr>
-      </w:pPr>
-    </w:p>
-    <w:p>
-      <w:pPr>
-        <w:pStyle w:val="p1"/>
-        <w:rPr>
-          <w:sz w:val="24"/>
-          <w:szCs w:val="24"/>
-        </w:rPr>
-      </w:pPr>
-    </w:p>
-    <w:p>
-      <w:pPr>
-        <w:pStyle w:val="p1"/>
-        <w:rPr>
-          <w:sz w:val="24"/>
-          <w:szCs w:val="24"/>
-        </w:rPr>
-      </w:pPr>
-    </w:p>
-    <w:p>
-      <w:pPr>
-        <w:pStyle w:val="p1"/>
-        <w:rPr>
-          <w:sz w:val="24"/>
-          <w:szCs w:val="24"/>
-        </w:rPr>
-      </w:pPr>
-    </w:p>
-    <w:p>
-      <w:pPr>
-        <w:pStyle w:val="p1"/>
-        <w:rPr>
-          <w:sz w:val="24"/>
-          <w:szCs w:val="24"/>
-        </w:rPr>
-      </w:pPr>
-    </w:p>
-    <w:p>
-      <w:pPr>
-        <w:pStyle w:val="p1"/>
-        <w:rPr>
-          <w:sz w:val="24"/>
-          <w:szCs w:val="24"/>
-        </w:rPr>
-      </w:pPr>
-    </w:p>
-    <w:p>
-      <w:pPr>
-        <w:pStyle w:val="p1"/>
-        <w:rPr>
-          <w:sz w:val="24"/>
-          <w:szCs w:val="24"/>
-        </w:rPr>
-      </w:pPr>
-    </w:p>
-    <w:p>
-      <w:pPr>
-        <w:pStyle w:val="p1"/>
-        <w:rPr>
-          <w:sz w:val="24"/>
-          <w:szCs w:val="24"/>
-        </w:rPr>
-      </w:pPr>
-    </w:p>
-    <w:p>
-      <w:pPr>
-        <w:pStyle w:val="p1"/>
-        <w:rPr>
-          <w:sz w:val="24"/>
-          <w:szCs w:val="24"/>
-        </w:rPr>
-      </w:pPr>
-    </w:p>
-    <w:p>
-      <w:pPr>
-        <w:pStyle w:val="p1"/>
-        <w:rPr>
-          <w:sz w:val="24"/>
-          <w:szCs w:val="24"/>
-        </w:rPr>
-      </w:pPr>
-    </w:p>
-    <w:p>
-      <w:pPr>
-        <w:pStyle w:val="p1"/>
-        <w:rPr>
-          <w:sz w:val="24"/>
-          <w:szCs w:val="24"/>
-        </w:rPr>
-      </w:pPr>
-    </w:p>
-    <w:p>
-      <w:pPr>
-        <w:pStyle w:val="p1"/>
-        <w:rPr>
-          <w:sz w:val="24"/>
-          <w:szCs w:val="24"/>
-        </w:rPr>
-      </w:pPr>
-    </w:p>
-    <w:p>
-      <w:pPr>
-        <w:pStyle w:val="p1"/>
-        <w:rPr>
-          <w:sz w:val="24"/>
-          <w:szCs w:val="24"/>
-        </w:rPr>
-      </w:pPr>
-    </w:p>
-    <w:p>
-      <w:pPr>
-        <w:pStyle w:val="p1"/>
-        <w:rPr>
-          <w:sz w:val="24"/>
-          <w:szCs w:val="24"/>
-        </w:rPr>
-      </w:pPr>
-    </w:p>
-    <w:p>
-      <w:pPr>
-        <w:pStyle w:val="p1"/>
-        <w:rPr>
-          <w:sz w:val="24"/>
-          <w:szCs w:val="24"/>
-        </w:rPr>
-      </w:pPr>
-    </w:p>
-    <w:p>
-      <w:pPr>
-        <w:pStyle w:val="p1"/>
-        <w:rPr>
-          <w:sz w:val="24"/>
-          <w:szCs w:val="24"/>
-        </w:rPr>
-      </w:pPr>
-    </w:p>
-    <w:p>
-      <w:pPr>
-        <w:pStyle w:val="p1"/>
-        <w:rPr>
-          <w:sz w:val="24"/>
-          <w:szCs w:val="24"/>
-        </w:rPr>
-      </w:pPr>
-    </w:p>
-    <w:p>
-      <w:pPr>
-        <w:pStyle w:val="p1"/>
-        <w:rPr>
-          <w:sz w:val="24"/>
-          <w:szCs w:val="24"/>
-        </w:rPr>
-      </w:pPr>
-    </w:p>
-    <w:p>
-      <w:pPr>
-        <w:pStyle w:val="p1"/>
-        <w:rPr>
-          <w:sz w:val="24"/>
-          <w:szCs w:val="24"/>
-        </w:rPr>
-      </w:pPr>
-    </w:p>
-    <w:p>
-      <w:pPr>
-        <w:pStyle w:val="p1"/>
-        <w:rPr>
-          <w:sz w:val="24"/>
-          <w:szCs w:val="24"/>
-        </w:rPr>
-      </w:pPr>
-    </w:p>
-    <w:p>
-      <w:pPr>
-        <w:pStyle w:val="p1"/>
-        <w:rPr>
-          <w:sz w:val="24"/>
-          <w:szCs w:val="24"/>
-        </w:rPr>
-      </w:pPr>
-    </w:p>
-    <w:p>
-      <w:pPr>
-        <w:pStyle w:val="p1"/>
-        <w:rPr>
-          <w:sz w:val="24"/>
-          <w:szCs w:val="24"/>
-        </w:rPr>
-      </w:pPr>
-    </w:p>
-    <w:p>
-      <w:pPr>
-        <w:pStyle w:val="p1"/>
-        <w:rPr>
-          <w:sz w:val="24"/>
-          <w:szCs w:val="24"/>
-        </w:rPr>
-      </w:pPr>
-    </w:p>
-    <w:p>
-      <w:pPr>
-        <w:pStyle w:val="p1"/>
-        <w:rPr>
-          <w:sz w:val="24"/>
-          <w:szCs w:val="24"/>
-        </w:rPr>
-      </w:pPr>
-    </w:p>
-    <w:p>
-      <w:pPr>
-        <w:pStyle w:val="p1"/>
+        <w:ind w:left="720"/>
+        <w:rPr>
+          <w:sz w:val="24"/>
+          <w:szCs w:val="24"/>
+        </w:rPr>
+      </w:pPr>
+      <w:r>
+        <w:rPr>
+          <w:sz w:val="24"/>
+          <w:szCs w:val="24"/>
+        </w:rPr>
+        <w:t xml:space="preserve">public class </w:t>
+      </w:r>
+      <w:proofErr w:type="spellStart"/>
+      <w:r>
+        <w:rPr>
+          <w:sz w:val="24"/>
+          <w:szCs w:val="24"/>
+        </w:rPr>
+        <w:t>ThreeSum</w:t>
+      </w:r>
+      <w:proofErr w:type="spellEnd"/>
+      <w:r>
+        <w:rPr>
+          <w:sz w:val="24"/>
+          <w:szCs w:val="24"/>
+        </w:rPr>
+        <w:t xml:space="preserve"> {</w:t>
+      </w:r>
+    </w:p>
+    <w:p>
+      <w:pPr>
+        <w:pStyle w:val="p1"/>
+        <w:ind w:left="720"/>
+        <w:rPr>
+          <w:sz w:val="24"/>
+          <w:szCs w:val="24"/>
+        </w:rPr>
+      </w:pPr>
+      <w:r>
+        <w:rPr>
+          <w:sz w:val="24"/>
+          <w:szCs w:val="24"/>
+        </w:rPr>
+        <w:t xml:space="preserve">  public static int count(</w:t>
+      </w:r>
+      <w:proofErr w:type="gramStart"/>
+      <w:r>
+        <w:rPr>
+          <w:sz w:val="24"/>
+          <w:szCs w:val="24"/>
+        </w:rPr>
+        <w:t>int[</w:t>
+      </w:r>
+      <w:proofErr w:type="gramEnd"/>
+      <w:r>
+        <w:rPr>
+          <w:sz w:val="24"/>
+          <w:szCs w:val="24"/>
+        </w:rPr>
+        <w:t>] a){</w:t>
+      </w:r>
+    </w:p>
+    <w:p>
+      <w:pPr>
+        <w:pStyle w:val="p1"/>
+        <w:ind w:left="720"/>
+        <w:rPr>
+          <w:sz w:val="24"/>
+          <w:szCs w:val="24"/>
+        </w:rPr>
+      </w:pPr>
+      <w:r>
+        <w:rPr>
+          <w:sz w:val="24"/>
+          <w:szCs w:val="24"/>
+        </w:rPr>
+        <w:t xml:space="preserve">    int N = </w:t>
+      </w:r>
+      <w:proofErr w:type="spellStart"/>
+      <w:proofErr w:type="gramStart"/>
+      <w:r>
+        <w:rPr>
+          <w:sz w:val="24"/>
+          <w:szCs w:val="24"/>
+        </w:rPr>
+        <w:t>a.length</w:t>
+      </w:r>
+      <w:proofErr w:type="spellEnd"/>
+      <w:proofErr w:type="gramEnd"/>
+      <w:r>
+        <w:rPr>
+          <w:sz w:val="24"/>
+          <w:szCs w:val="24"/>
+        </w:rPr>
+        <w:t>;</w:t>
+      </w:r>
+    </w:p>
+    <w:p>
+      <w:pPr>
+        <w:pStyle w:val="p1"/>
+        <w:ind w:left="720"/>
+        <w:rPr>
+          <w:sz w:val="24"/>
+          <w:szCs w:val="24"/>
+        </w:rPr>
+      </w:pPr>
+      <w:r>
+        <w:rPr>
+          <w:sz w:val="24"/>
+          <w:szCs w:val="24"/>
+        </w:rPr>
+        <w:t xml:space="preserve">    int count = 0;</w:t>
+      </w:r>
+    </w:p>
+    <w:p>
+      <w:pPr>
+        <w:pStyle w:val="p1"/>
+        <w:ind w:left="720"/>
+        <w:rPr>
+          <w:sz w:val="24"/>
+          <w:szCs w:val="24"/>
+        </w:rPr>
+      </w:pPr>
+      <w:r>
+        <w:rPr>
+          <w:sz w:val="24"/>
+          <w:szCs w:val="24"/>
+        </w:rPr>
+        <w:t xml:space="preserve">    for (int </w:t>
+      </w:r>
+      <w:proofErr w:type="spellStart"/>
+      <w:r>
+        <w:rPr>
+          <w:sz w:val="24"/>
+          <w:szCs w:val="24"/>
+        </w:rPr>
+        <w:t>i</w:t>
+      </w:r>
+      <w:proofErr w:type="spellEnd"/>
+      <w:r>
+        <w:rPr>
+          <w:sz w:val="24"/>
+          <w:szCs w:val="24"/>
+        </w:rPr>
+        <w:t xml:space="preserve"> = 0; </w:t>
+      </w:r>
+      <w:proofErr w:type="spellStart"/>
+      <w:r>
+        <w:rPr>
+          <w:sz w:val="24"/>
+          <w:szCs w:val="24"/>
+        </w:rPr>
+        <w:t>i</w:t>
+      </w:r>
+      <w:proofErr w:type="spellEnd"/>
+      <w:r>
+        <w:rPr>
+          <w:sz w:val="24"/>
+          <w:szCs w:val="24"/>
+        </w:rPr>
+        <w:t xml:space="preserve"> &lt; N; </w:t>
+      </w:r>
+      <w:proofErr w:type="spellStart"/>
+      <w:r>
+        <w:rPr>
+          <w:sz w:val="24"/>
+          <w:szCs w:val="24"/>
+        </w:rPr>
+        <w:t>i</w:t>
+      </w:r>
+      <w:proofErr w:type="spellEnd"/>
+      <w:r>
+        <w:rPr>
+          <w:sz w:val="24"/>
+          <w:szCs w:val="24"/>
+        </w:rPr>
+        <w:t>++)</w:t>
+      </w:r>
+    </w:p>
+    <w:p>
+      <w:pPr>
+        <w:pStyle w:val="p1"/>
+        <w:ind w:left="720"/>
+        <w:rPr>
+          <w:sz w:val="24"/>
+          <w:szCs w:val="24"/>
+        </w:rPr>
+      </w:pPr>
+      <w:r>
+        <w:rPr>
+          <w:sz w:val="24"/>
+          <w:szCs w:val="24"/>
+        </w:rPr>
+        <w:t xml:space="preserve">      for (int j = i+1; j &lt; N; </w:t>
+      </w:r>
+      <w:proofErr w:type="spellStart"/>
+      <w:r>
+        <w:rPr>
+          <w:sz w:val="24"/>
+          <w:szCs w:val="24"/>
+        </w:rPr>
+        <w:t>j++</w:t>
+      </w:r>
+      <w:proofErr w:type="spellEnd"/>
+      <w:r>
+        <w:rPr>
+          <w:sz w:val="24"/>
+          <w:szCs w:val="24"/>
+        </w:rPr>
+        <w:t>)</w:t>
+      </w:r>
+    </w:p>
+    <w:p>
+      <w:pPr>
+        <w:pStyle w:val="p1"/>
+        <w:ind w:left="720"/>
+        <w:rPr>
+          <w:sz w:val="24"/>
+          <w:szCs w:val="24"/>
+        </w:rPr>
+      </w:pPr>
+      <w:r>
+        <w:rPr>
+          <w:sz w:val="24"/>
+          <w:szCs w:val="24"/>
+        </w:rPr>
+        <w:t xml:space="preserve">        for (int k = j+1; k &lt; N; k++)</w:t>
+      </w:r>
+    </w:p>
+    <w:p>
+      <w:pPr>
+        <w:pStyle w:val="p1"/>
+        <w:ind w:left="720"/>
+        <w:rPr>
+          <w:sz w:val="24"/>
+          <w:szCs w:val="24"/>
+        </w:rPr>
+      </w:pPr>
+      <w:r>
+        <w:rPr>
+          <w:sz w:val="24"/>
+          <w:szCs w:val="24"/>
+        </w:rPr>
+        <w:t xml:space="preserve">          if (a[</w:t>
+      </w:r>
+      <w:proofErr w:type="spellStart"/>
+      <w:r>
+        <w:rPr>
+          <w:sz w:val="24"/>
+          <w:szCs w:val="24"/>
+        </w:rPr>
+        <w:t>i</w:t>
+      </w:r>
+      <w:proofErr w:type="spellEnd"/>
+      <w:r>
+        <w:rPr>
+          <w:sz w:val="24"/>
+          <w:szCs w:val="24"/>
+        </w:rPr>
+        <w:t xml:space="preserve">] + a[j] + a[k] == </w:t>
+      </w:r>
+      <w:proofErr w:type="gramStart"/>
+      <w:r>
+        <w:rPr>
+          <w:sz w:val="24"/>
+          <w:szCs w:val="24"/>
+        </w:rPr>
+        <w:t>0)</w:t>
+      </w:r>
+      <w:r>
+        <w:rPr>
+          <w:sz w:val="24"/>
+          <w:szCs w:val="24"/>
+        </w:rPr>
+        <w:t>{</w:t>
+      </w:r>
+      <w:proofErr w:type="gramEnd"/>
+    </w:p>
+    <w:p>
+      <w:pPr>
+        <w:pStyle w:val="p1"/>
+        <w:ind w:left="720"/>
+        <w:rPr>
+          <w:sz w:val="24"/>
+          <w:szCs w:val="24"/>
+        </w:rPr>
+      </w:pPr>
+      <w:r>
+        <w:rPr>
+          <w:sz w:val="24"/>
+          <w:szCs w:val="24"/>
+        </w:rPr>
+        <w:t xml:space="preserve">            </w:t>
+      </w:r>
+      <w:proofErr w:type="spellStart"/>
+      <w:r>
+        <w:rPr>
+          <w:sz w:val="24"/>
+          <w:szCs w:val="24"/>
+        </w:rPr>
+        <w:t>System.out.println</w:t>
+      </w:r>
+      <w:proofErr w:type="spellEnd"/>
+      <w:r>
+        <w:rPr>
+          <w:sz w:val="24"/>
+          <w:szCs w:val="24"/>
+        </w:rPr>
+        <w:t>("Triplet Found: " + a[</w:t>
+      </w:r>
+      <w:proofErr w:type="spellStart"/>
+      <w:r>
+        <w:rPr>
+          <w:sz w:val="24"/>
+          <w:szCs w:val="24"/>
+        </w:rPr>
+        <w:t>i</w:t>
+      </w:r>
+      <w:proofErr w:type="spellEnd"/>
+      <w:r>
+        <w:rPr>
+          <w:sz w:val="24"/>
+          <w:szCs w:val="24"/>
+        </w:rPr>
+        <w:t>] + " " + a[j] + " " + a[k</w:t>
+      </w:r>
+      <w:proofErr w:type="gramStart"/>
+      <w:r>
+        <w:rPr>
+          <w:sz w:val="24"/>
+          <w:szCs w:val="24"/>
+        </w:rPr>
+        <w:t>] )</w:t>
+      </w:r>
+      <w:proofErr w:type="gramEnd"/>
+      <w:r>
+        <w:rPr>
+          <w:sz w:val="24"/>
+          <w:szCs w:val="24"/>
+        </w:rPr>
+        <w:t>;</w:t>
+      </w:r>
+    </w:p>
+    <w:p>
+      <w:pPr>
+        <w:pStyle w:val="p1"/>
+        <w:ind w:left="720"/>
+        <w:rPr>
+          <w:sz w:val="24"/>
+          <w:szCs w:val="24"/>
+        </w:rPr>
+      </w:pPr>
+      <w:r>
+        <w:rPr>
+          <w:sz w:val="24"/>
+          <w:szCs w:val="24"/>
+        </w:rPr>
+        <w:t xml:space="preserve">            count++;</w:t>
+      </w:r>
+    </w:p>
+    <w:p>
+      <w:pPr>
+        <w:pStyle w:val="p1"/>
+        <w:ind w:left="720"/>
+        <w:rPr>
+          <w:sz w:val="24"/>
+          <w:szCs w:val="24"/>
+        </w:rPr>
+      </w:pPr>
+      <w:r>
+        <w:rPr>
+          <w:sz w:val="24"/>
+          <w:szCs w:val="24"/>
+        </w:rPr>
+        <w:tab/>
+        <w:t>}</w:t>
+      </w:r>
+    </w:p>
+    <w:p>
+      <w:pPr>
+        <w:pStyle w:val="p1"/>
+        <w:ind w:left="720"/>
+        <w:rPr>
+          <w:sz w:val="24"/>
+          <w:szCs w:val="24"/>
+        </w:rPr>
+      </w:pPr>
+      <w:r>
+        <w:rPr>
+          <w:sz w:val="24"/>
+          <w:szCs w:val="24"/>
+        </w:rPr>
+        <w:t xml:space="preserve">    return count;</w:t>
+      </w:r>
+    </w:p>
+    <w:p>
+      <w:pPr>
+        <w:pStyle w:val="p1"/>
+        <w:ind w:left="720"/>
+        <w:rPr>
+          <w:sz w:val="24"/>
+          <w:szCs w:val="24"/>
+        </w:rPr>
+      </w:pPr>
+      <w:r>
+        <w:rPr>
+          <w:sz w:val="24"/>
+          <w:szCs w:val="24"/>
+        </w:rPr>
+        <w:t xml:space="preserve">  }</w:t>
+      </w:r>
+    </w:p>
+    <w:p>
+      <w:pPr>
+        <w:pStyle w:val="p1"/>
+        <w:ind w:left="720"/>
+        <w:rPr>
+          <w:sz w:val="24"/>
+          <w:szCs w:val="24"/>
+        </w:rPr>
+      </w:pPr>
+    </w:p>
+    <w:p>
+      <w:pPr>
+        <w:pStyle w:val="p1"/>
+        <w:ind w:left="720"/>
+        <w:rPr>
+          <w:sz w:val="24"/>
+          <w:szCs w:val="24"/>
+        </w:rPr>
+      </w:pPr>
+      <w:r>
+        <w:rPr>
+          <w:sz w:val="24"/>
+          <w:szCs w:val="24"/>
+        </w:rPr>
+        <w:t xml:space="preserve">  public static void </w:t>
+      </w:r>
+      <w:proofErr w:type="gramStart"/>
+      <w:r>
+        <w:rPr>
+          <w:sz w:val="24"/>
+          <w:szCs w:val="24"/>
+        </w:rPr>
+        <w:t>main(</w:t>
+      </w:r>
+      <w:proofErr w:type="gramEnd"/>
+      <w:r>
+        <w:rPr>
+          <w:sz w:val="24"/>
+          <w:szCs w:val="24"/>
+        </w:rPr>
+        <w:t xml:space="preserve">String[] </w:t>
+      </w:r>
+      <w:proofErr w:type="spellStart"/>
+      <w:r>
+        <w:rPr>
+          <w:sz w:val="24"/>
+          <w:szCs w:val="24"/>
+        </w:rPr>
+        <w:t>args</w:t>
+      </w:r>
+      <w:proofErr w:type="spellEnd"/>
+      <w:r>
+        <w:rPr>
+          <w:sz w:val="24"/>
+          <w:szCs w:val="24"/>
+        </w:rPr>
+        <w:t>){</w:t>
+      </w:r>
+    </w:p>
+    <w:p>
+      <w:pPr>
+        <w:pStyle w:val="p1"/>
+        <w:ind w:left="720"/>
+        <w:rPr>
+          <w:sz w:val="24"/>
+          <w:szCs w:val="24"/>
+        </w:rPr>
+      </w:pPr>
+      <w:r>
+        <w:rPr>
+          <w:sz w:val="24"/>
+          <w:szCs w:val="24"/>
+        </w:rPr>
+        <w:t xml:space="preserve">    int arr1[] = {-25, -10, -7, -3, 2, 4, 8, 10};</w:t>
+      </w:r>
+    </w:p>
+    <w:p>
+      <w:pPr>
+        <w:pStyle w:val="p1"/>
+        <w:ind w:left="720"/>
+        <w:rPr>
+          <w:sz w:val="24"/>
+          <w:szCs w:val="24"/>
+        </w:rPr>
+      </w:pPr>
+      <w:r>
+        <w:rPr>
+          <w:sz w:val="24"/>
+          <w:szCs w:val="24"/>
+        </w:rPr>
+        <w:t xml:space="preserve">    </w:t>
+      </w:r>
+      <w:proofErr w:type="spellStart"/>
+      <w:r>
+        <w:rPr>
+          <w:sz w:val="24"/>
+          <w:szCs w:val="24"/>
+        </w:rPr>
+        <w:t>System.out.println</w:t>
+      </w:r>
+      <w:proofErr w:type="spellEnd"/>
+      <w:r>
+        <w:rPr>
+          <w:sz w:val="24"/>
+          <w:szCs w:val="24"/>
+        </w:rPr>
+        <w:t>("For the array: ");</w:t>
+      </w:r>
+    </w:p>
+    <w:p>
+      <w:pPr>
+        <w:pStyle w:val="p1"/>
+        <w:ind w:left="720"/>
+        <w:rPr>
+          <w:sz w:val="24"/>
+          <w:szCs w:val="24"/>
+        </w:rPr>
+      </w:pPr>
+      <w:r>
+        <w:rPr>
+          <w:sz w:val="24"/>
+          <w:szCs w:val="24"/>
+        </w:rPr>
+        <w:t xml:space="preserve">    </w:t>
+      </w:r>
+      <w:proofErr w:type="gramStart"/>
+      <w:r>
+        <w:rPr>
+          <w:sz w:val="24"/>
+          <w:szCs w:val="24"/>
+        </w:rPr>
+        <w:t>for(</w:t>
+      </w:r>
+      <w:proofErr w:type="gramEnd"/>
+      <w:r>
+        <w:rPr>
+          <w:sz w:val="24"/>
+          <w:szCs w:val="24"/>
+        </w:rPr>
+        <w:t xml:space="preserve">int </w:t>
+      </w:r>
+      <w:proofErr w:type="spellStart"/>
+      <w:r>
+        <w:rPr>
+          <w:sz w:val="24"/>
+          <w:szCs w:val="24"/>
+        </w:rPr>
+        <w:t>i</w:t>
+      </w:r>
+      <w:proofErr w:type="spellEnd"/>
+      <w:r>
+        <w:rPr>
+          <w:sz w:val="24"/>
+          <w:szCs w:val="24"/>
+        </w:rPr>
+        <w:t xml:space="preserve"> = 0; </w:t>
+      </w:r>
+      <w:proofErr w:type="spellStart"/>
+      <w:r>
+        <w:rPr>
+          <w:sz w:val="24"/>
+          <w:szCs w:val="24"/>
+        </w:rPr>
+        <w:t>i</w:t>
+      </w:r>
+      <w:proofErr w:type="spellEnd"/>
+      <w:r>
+        <w:rPr>
+          <w:sz w:val="24"/>
+          <w:szCs w:val="24"/>
+        </w:rPr>
+        <w:t xml:space="preserve"> &lt; arr1.length; </w:t>
+      </w:r>
+      <w:proofErr w:type="spellStart"/>
+      <w:r>
+        <w:rPr>
+          <w:sz w:val="24"/>
+          <w:szCs w:val="24"/>
+        </w:rPr>
+        <w:t>i</w:t>
+      </w:r>
+      <w:proofErr w:type="spellEnd"/>
+      <w:r>
+        <w:rPr>
+          <w:sz w:val="24"/>
+          <w:szCs w:val="24"/>
+        </w:rPr>
+        <w:t>++){</w:t>
+      </w:r>
+    </w:p>
+    <w:p>
+      <w:pPr>
+        <w:pStyle w:val="p1"/>
+        <w:ind w:left="720"/>
+        <w:rPr>
+          <w:sz w:val="24"/>
+          <w:szCs w:val="24"/>
+        </w:rPr>
+      </w:pPr>
+      <w:r>
+        <w:rPr>
+          <w:sz w:val="24"/>
+          <w:szCs w:val="24"/>
+        </w:rPr>
+        <w:t xml:space="preserve">      </w:t>
+      </w:r>
+      <w:proofErr w:type="spellStart"/>
+      <w:r>
+        <w:rPr>
+          <w:sz w:val="24"/>
+          <w:szCs w:val="24"/>
+        </w:rPr>
+        <w:t>System.out.print</w:t>
+      </w:r>
+      <w:proofErr w:type="spellEnd"/>
+      <w:r>
+        <w:rPr>
+          <w:sz w:val="24"/>
+          <w:szCs w:val="24"/>
+        </w:rPr>
+        <w:t>(arr1[</w:t>
+      </w:r>
+      <w:proofErr w:type="spellStart"/>
+      <w:r>
+        <w:rPr>
+          <w:sz w:val="24"/>
+          <w:szCs w:val="24"/>
+        </w:rPr>
+        <w:t>i</w:t>
+      </w:r>
+      <w:proofErr w:type="spellEnd"/>
+      <w:r>
+        <w:rPr>
+          <w:sz w:val="24"/>
+          <w:szCs w:val="24"/>
+        </w:rPr>
+        <w:t>] + " ");</w:t>
+      </w:r>
+    </w:p>
+    <w:p>
+      <w:pPr>
+        <w:pStyle w:val="p1"/>
+        <w:ind w:left="720"/>
+        <w:rPr>
+          <w:sz w:val="24"/>
+          <w:szCs w:val="24"/>
+        </w:rPr>
+      </w:pPr>
+      <w:r>
+        <w:rPr>
+          <w:sz w:val="24"/>
+          <w:szCs w:val="24"/>
+        </w:rPr>
+        <w:t xml:space="preserve">    }</w:t>
+      </w:r>
+    </w:p>
+    <w:p>
+      <w:pPr>
+        <w:pStyle w:val="p1"/>
+        <w:ind w:left="720"/>
+        <w:rPr>
+          <w:sz w:val="24"/>
+          <w:szCs w:val="24"/>
+        </w:rPr>
+      </w:pPr>
+      <w:r>
+        <w:rPr>
+          <w:sz w:val="24"/>
+          <w:szCs w:val="24"/>
+        </w:rPr>
+        <w:t xml:space="preserve">    </w:t>
+      </w:r>
+      <w:proofErr w:type="spellStart"/>
+      <w:r>
+        <w:rPr>
+          <w:sz w:val="24"/>
+          <w:szCs w:val="24"/>
+        </w:rPr>
+        <w:t>System.out.println</w:t>
+      </w:r>
+      <w:proofErr w:type="spellEnd"/>
+      <w:r>
+        <w:rPr>
+          <w:sz w:val="24"/>
+          <w:szCs w:val="24"/>
+        </w:rPr>
+        <w:t>();</w:t>
+      </w:r>
+    </w:p>
+    <w:p>
+      <w:pPr>
+        <w:pStyle w:val="p1"/>
+        <w:ind w:left="720"/>
+        <w:rPr>
+          <w:sz w:val="24"/>
+          <w:szCs w:val="24"/>
+        </w:rPr>
+      </w:pPr>
+      <w:r>
+        <w:rPr>
+          <w:sz w:val="24"/>
+          <w:szCs w:val="24"/>
+        </w:rPr>
+        <w:t xml:space="preserve">    </w:t>
+      </w:r>
+      <w:proofErr w:type="spellStart"/>
+      <w:r>
+        <w:rPr>
+          <w:sz w:val="24"/>
+          <w:szCs w:val="24"/>
+        </w:rPr>
+        <w:t>System.out.println</w:t>
+      </w:r>
+      <w:proofErr w:type="spellEnd"/>
+      <w:r>
+        <w:rPr>
+          <w:sz w:val="24"/>
+          <w:szCs w:val="24"/>
+        </w:rPr>
+        <w:t>("Total triplets found: " + count(arr1));</w:t>
+      </w:r>
+    </w:p>
+    <w:p>
+      <w:pPr>
+        <w:pStyle w:val="p1"/>
+        <w:ind w:left="720"/>
+        <w:rPr>
+          <w:sz w:val="24"/>
+          <w:szCs w:val="24"/>
+        </w:rPr>
+      </w:pPr>
+      <w:r>
+        <w:rPr>
+          <w:sz w:val="24"/>
+          <w:szCs w:val="24"/>
+        </w:rPr>
+        <w:t xml:space="preserve">  }</w:t>
+      </w:r>
+    </w:p>
+    <w:p>
+      <w:pPr>
+        <w:pStyle w:val="p1"/>
+        <w:ind w:left="720"/>
+        <w:rPr>
+          <w:sz w:val="24"/>
+          <w:szCs w:val="24"/>
+        </w:rPr>
+      </w:pPr>
+      <w:r>
+        <w:rPr>
+          <w:sz w:val="24"/>
+          <w:szCs w:val="24"/>
+        </w:rPr>
+        <w:t>}</w:t>
+      </w:r>
+    </w:p>
+    <w:p>
+      <w:pPr>
+        <w:pStyle w:val="p1"/>
+        <w:ind w:left="720"/>
+        <w:rPr>
+          <w:sz w:val="24"/>
+          <w:szCs w:val="24"/>
+        </w:rPr>
+      </w:pPr>
+      <w:bookmarkStart w:id="0" w:name="_GoBack"/>
+      <w:bookmarkEnd w:id="0"/>
+      <w:r>
+        <w:rPr>
+          <w:noProof/>
+          <w:sz w:val="24"/>
+          <w:szCs w:val="24"/>
+        </w:rPr>
+        <w:lastRenderedPageBreak/>
+        <w:drawing>
+          <wp:inline distT="0" distB="0" distL="0" distR="0" wp14:anchorId="1D8CA94F" wp14:editId="3A48D27D">
+            <wp:extent cx="3543300" cy="1819275"/>
+            <wp:effectExtent l="0" t="0" r="0" b="9525"/>
+            <wp:docPr id="2" name="Picture 2"/>
+            <wp:cNvGraphicFramePr>
+              <a:graphicFrameLocks xmlns:a="http://schemas.openxmlformats.org/drawingml/2006/main" noChangeAspect="1"/>
+            </wp:cNvGraphicFramePr>
+            <a:graphic xmlns:a="http://schemas.openxmlformats.org/drawingml/2006/main">
+              <a:graphicData uri="http://schemas.openxmlformats.org/drawingml/2006/picture">
+                <pic:pic xmlns:pic="http://schemas.openxmlformats.org/drawingml/2006/picture">
+                  <pic:nvPicPr>
+                    <pic:cNvPr id="2" name="9807959.tmp"/>
+                    <pic:cNvPicPr/>
+                  </pic:nvPicPr>
+                  <pic:blipFill>
+                    <a:blip r:embed="rId5">
+                      <a:extLst>
+                        <a:ext uri="{28A0092B-C50C-407E-A947-70E740481C1C}">
+                          <a14:useLocalDpi xmlns:a14="http://schemas.microsoft.com/office/drawing/2010/main" val="0"/>
+                        </a:ext>
+                      </a:extLst>
+                    </a:blip>
+                    <a:stretch>
+                      <a:fillRect/>
+                    </a:stretch>
+                  </pic:blipFill>
+                  <pic:spPr>
+                    <a:xfrm>
+                      <a:off x="0" y="0"/>
+                      <a:ext cx="3543802" cy="1819533"/>
+                    </a:xfrm>
+                    <a:prstGeom prst="rect">
+                      <a:avLst/>
+                    </a:prstGeom>
+                  </pic:spPr>
+                </pic:pic>
+              </a:graphicData>
+            </a:graphic>
+          </wp:inline>
+        </w:drawing>
+      </w:r>
+    </w:p>
+    <w:p>
+      <w:pPr>
+        <w:pStyle w:val="p1"/>
+        <w:ind w:firstLine="720"/>
         <w:rPr>
           <w:sz w:val="24"/>
           <w:szCs w:val="24"/>
@@ -520,15 +1127,7 @@
           <w:sz w:val="24"/>
           <w:szCs w:val="24"/>
         </w:rPr>
-        <w:t xml:space="preserve">). Run the program against the following input </w:t>
-      </w:r>
-      <w:r>
-        <w:rPr>
-          <w:sz w:val="24"/>
-          <w:szCs w:val="24"/>
-        </w:rPr>
-        <w:lastRenderedPageBreak/>
-        <w:t>array (note: it does not have to be sorted).</w:t>
+        <w:t>). Run the program against the following input array (note: it does not have to be sorted).</w:t>
       </w:r>
       <w:r>
         <w:rPr>

</xml_diff>